<commit_message>
Add frontend and restructure project
</commit_message>
<xml_diff>
--- a/КП Богачева.docx
+++ b/КП Богачева.docx
@@ -2878,6 +2878,7 @@
           <w:lang w:val="en-US"/>
         </w:rPr>
       </w:pPr>
+      <w:bookmarkStart w:id="0" w:name="_GoBack"/>
       <w:r>
         <w:rPr>
           <w:noProof/>
@@ -2925,6 +2926,7 @@
           </wp:inline>
         </w:drawing>
       </w:r>
+      <w:bookmarkEnd w:id="0"/>
     </w:p>
     <w:p>
       <w:pPr>
@@ -4350,6 +4352,7 @@
         <w:rPr>
           <w:sz w:val="28"/>
           <w:szCs w:val="28"/>
+          <w:lang w:val="en-US"/>
         </w:rPr>
       </w:pPr>
       <w:r>
@@ -4385,7 +4388,23 @@
           <w:sz w:val="28"/>
           <w:szCs w:val="28"/>
         </w:rPr>
-        <w:t>» спроектирован интерфейс пользователя при помощи сайта draw.io. Эти визуальные представления позволяют наглядно увидеть структуру приложения, его основн</w:t>
+        <w:t>» спроектирован интерфейс пользователя при помощи сайта draw.</w:t>
+      </w:r>
+      <w:proofErr w:type="spellStart"/>
+      <w:r>
+        <w:rPr>
+          <w:sz w:val="28"/>
+          <w:szCs w:val="28"/>
+        </w:rPr>
+        <w:t>io</w:t>
+      </w:r>
+      <w:proofErr w:type="spellEnd"/>
+      <w:r>
+        <w:rPr>
+          <w:sz w:val="28"/>
+          <w:szCs w:val="28"/>
+        </w:rPr>
+        <w:t>. Эти визуальные представления позволяют наглядно увидеть структуру приложения, его основн</w:t>
       </w:r>
       <w:r>
         <w:rPr>
@@ -4403,159 +4422,13 @@
         <w:spacing w:line="360" w:lineRule="auto"/>
         <w:jc w:val="both"/>
         <w:rPr>
-          <w:b/>
-          <w:bCs/>
-          <w:noProof/>
-        </w:rPr>
-      </w:pPr>
-      <w:r>
-        <w:rPr>
-          <w:b/>
-          <w:bCs/>
-          <w:noProof/>
-        </w:rPr>
-        <w:lastRenderedPageBreak/>
-        <w:drawing>
-          <wp:inline distT="0" distB="0" distL="0" distR="0" wp14:anchorId="2E3BBA1E" wp14:editId="445FD78E">
-            <wp:extent cx="3871784" cy="8304416"/>
-            <wp:effectExtent l="0" t="0" r="0" b="1905"/>
-            <wp:docPr id="1" name="Рисунок 1"/>
-            <wp:cNvGraphicFramePr>
-              <a:graphicFrameLocks xmlns:a="http://schemas.openxmlformats.org/drawingml/2006/main" noChangeAspect="1"/>
-            </wp:cNvGraphicFramePr>
-            <a:graphic xmlns:a="http://schemas.openxmlformats.org/drawingml/2006/main">
-              <a:graphicData uri="http://schemas.openxmlformats.org/drawingml/2006/picture">
-                <pic:pic xmlns:pic="http://schemas.openxmlformats.org/drawingml/2006/picture">
-                  <pic:nvPicPr>
-                    <pic:cNvPr id="1" name="Богачева(2раздел).png"/>
-                    <pic:cNvPicPr/>
-                  </pic:nvPicPr>
-                  <pic:blipFill>
-                    <a:blip r:embed="rId9">
-                      <a:extLst>
-                        <a:ext uri="{28A0092B-C50C-407E-A947-70E740481C1C}">
-                          <a14:useLocalDpi xmlns:a14="http://schemas.microsoft.com/office/drawing/2010/main" val="0"/>
-                        </a:ext>
-                      </a:extLst>
-                    </a:blip>
-                    <a:stretch>
-                      <a:fillRect/>
-                    </a:stretch>
-                  </pic:blipFill>
-                  <pic:spPr>
-                    <a:xfrm>
-                      <a:off x="0" y="0"/>
-                      <a:ext cx="3913672" cy="8394261"/>
-                    </a:xfrm>
-                    <a:prstGeom prst="rect">
-                      <a:avLst/>
-                    </a:prstGeom>
-                  </pic:spPr>
-                </pic:pic>
-              </a:graphicData>
-            </a:graphic>
-          </wp:inline>
-        </w:drawing>
-      </w:r>
-      <w:bookmarkStart w:id="0" w:name="_GoBack"/>
-      <w:bookmarkEnd w:id="0"/>
-    </w:p>
-    <w:p>
-      <w:pPr>
-        <w:spacing w:line="360" w:lineRule="auto"/>
-        <w:jc w:val="center"/>
-        <w:rPr>
-          <w:sz w:val="28"/>
-        </w:rPr>
-      </w:pPr>
-      <w:r>
-        <w:rPr>
-          <w:sz w:val="28"/>
-        </w:rPr>
-        <w:t>Рисунок 2</w:t>
-      </w:r>
-      <w:r>
-        <w:rPr>
-          <w:sz w:val="28"/>
-        </w:rPr>
-        <w:t xml:space="preserve"> – </w:t>
-      </w:r>
-      <w:r>
-        <w:rPr>
-          <w:sz w:val="28"/>
-          <w:lang w:val="en-US"/>
-        </w:rPr>
-        <w:t>Draw</w:t>
-      </w:r>
-      <w:r>
-        <w:rPr>
-          <w:sz w:val="28"/>
-        </w:rPr>
-        <w:t>.</w:t>
-      </w:r>
-      <w:proofErr w:type="spellStart"/>
-      <w:r>
-        <w:rPr>
-          <w:sz w:val="28"/>
-          <w:lang w:val="en-US"/>
-        </w:rPr>
-        <w:t>io</w:t>
-      </w:r>
-      <w:proofErr w:type="spellEnd"/>
-      <w:r>
-        <w:rPr>
-          <w:sz w:val="28"/>
-        </w:rPr>
-        <w:t xml:space="preserve"> </w:t>
-      </w:r>
-      <w:r>
-        <w:rPr>
-          <w:sz w:val="28"/>
-          <w:lang w:val="en-US"/>
-        </w:rPr>
-        <w:t>Wireframe</w:t>
-      </w:r>
-      <w:r>
-        <w:rPr>
-          <w:sz w:val="28"/>
-        </w:rPr>
-        <w:t xml:space="preserve"> </w:t>
-      </w:r>
-      <w:r>
-        <w:rPr>
-          <w:sz w:val="28"/>
-        </w:rPr>
-        <w:t>приложения.</w:t>
-      </w:r>
-    </w:p>
-    <w:p>
-      <w:pPr>
-        <w:tabs>
-          <w:tab w:val="left" w:pos="5460"/>
-        </w:tabs>
-        <w:spacing w:line="360" w:lineRule="auto"/>
-        <w:jc w:val="both"/>
-        <w:rPr>
-          <w:sz w:val="28"/>
-          <w:szCs w:val="28"/>
-        </w:rPr>
-      </w:pPr>
-    </w:p>
-    <w:p>
-      <w:pPr>
-        <w:tabs>
-          <w:tab w:val="left" w:pos="5460"/>
-        </w:tabs>
-        <w:spacing w:line="360" w:lineRule="auto"/>
-        <w:jc w:val="both"/>
-        <w:rPr>
           <w:sz w:val="28"/>
           <w:szCs w:val="28"/>
         </w:rPr>
       </w:pPr>
     </w:p>
     <w:sectPr>
-      <w:footerReference w:type="default" r:id="rId10"/>
+      <w:footerReference w:type="default" r:id="rId9"/>
       <w:pgSz w:w="11906" w:h="16838"/>
       <w:pgMar w:top="1134" w:right="850" w:bottom="1134" w:left="1701" w:header="708" w:footer="708" w:gutter="0"/>
       <w:cols w:space="708"/>
@@ -4615,7 +4488,7 @@
           <w:rPr>
             <w:noProof/>
           </w:rPr>
-          <w:t>12</w:t>
+          <w:t>8</w:t>
         </w:r>
         <w:r>
           <w:fldChar w:fldCharType="end"/>
@@ -6450,7 +6323,7 @@
   <w:style w:type="paragraph" w:default="1" w:styleId="a">
     <w:name w:val="Normal"/>
     <w:qFormat/>
-    <w:rsid w:val="00FA737E"/>
+    <w:rsid w:val="00455DAB"/>
     <w:pPr>
       <w:spacing w:after="0" w:line="240" w:lineRule="auto"/>
     </w:pPr>
@@ -6999,7 +6872,7 @@
 </file>
 
 <file path=customXml/itemProps1.xml><?xml version="1.0" encoding="utf-8"?>
-<ds:datastoreItem xmlns:ds="http://schemas.openxmlformats.org/officeDocument/2006/customXml" ds:itemID="{9A980472-18E3-4447-AB7A-A983C0030CE0}">
+<ds:datastoreItem xmlns:ds="http://schemas.openxmlformats.org/officeDocument/2006/customXml" ds:itemID="{D2430380-EEC4-40E3-A644-35123A8F8DD8}">
   <ds:schemaRefs>
     <ds:schemaRef ds:uri="http://schemas.openxmlformats.org/officeDocument/2006/bibliography"/>
   </ds:schemaRefs>

</xml_diff>